<commit_message>
feat: added delete all modal confirmation
</commit_message>
<xml_diff>
--- a/todo.docx
+++ b/todo.docx
@@ -30,7 +30,21 @@
         <w:rPr>
           <w:lang w:val="en-US"/>
         </w:rPr>
-        <w:t>Error handler ( name invalid characters spaces)</w:t>
+        <w:t xml:space="preserve">Error handler </w:t>
+      </w:r>
+      <w:proofErr w:type="gramStart"/>
+      <w:r>
+        <w:rPr>
+          <w:lang w:val="en-US"/>
+        </w:rPr>
+        <w:t>( name</w:t>
+      </w:r>
+      <w:proofErr w:type="gramEnd"/>
+      <w:r>
+        <w:rPr>
+          <w:lang w:val="en-US"/>
+        </w:rPr>
+        <w:t xml:space="preserve"> invalid characters spaces)</w:t>
       </w:r>
     </w:p>
     <w:p>
@@ -59,17 +73,20 @@
           <w:numId w:val="1"/>
         </w:numPr>
         <w:rPr>
+          <w:highlight w:val="green"/>
           <w:lang w:val="en-US"/>
         </w:rPr>
       </w:pPr>
       <w:r>
         <w:rPr>
+          <w:highlight w:val="green"/>
           <w:lang w:val="en-US"/>
         </w:rPr>
         <w:t>Delete all</w:t>
       </w:r>
       <w:r>
         <w:rPr>
+          <w:highlight w:val="green"/>
           <w:lang w:val="en-US"/>
         </w:rPr>
         <w:t xml:space="preserve"> (confirmation)</w:t>

</xml_diff>